<commit_message>
Lol I´m a paint master XD
</commit_message>
<xml_diff>
--- a/doc/RainbowMatchBeschreibung.docx
+++ b/doc/RainbowMatchBeschreibung.docx
@@ -11,8 +11,151 @@
         </w:docPartObj>
       </w:sdtPr>
       <w:sdtContent>
-        <w:p/>
         <w:p>
+          <w:r>
+            <w:rPr>
+              <w:noProof/>
+              <w:lang w:eastAsia="ko-KR"/>
+            </w:rPr>
+            <w:drawing>
+              <wp:anchor distT="0" distB="0" distL="114300" distR="114300" simplePos="0" relativeHeight="251658239" behindDoc="1" locked="0" layoutInCell="1" allowOverlap="1" wp14:anchorId="461D9674" wp14:editId="7821C6F0">
+                <wp:simplePos x="0" y="0"/>
+                <wp:positionH relativeFrom="page">
+                  <wp:align>left</wp:align>
+                </wp:positionH>
+                <wp:positionV relativeFrom="paragraph">
+                  <wp:posOffset>-890743</wp:posOffset>
+                </wp:positionV>
+                <wp:extent cx="7552714" cy="5314385"/>
+                <wp:effectExtent l="0" t="0" r="0" b="635"/>
+                <wp:wrapNone/>
+                <wp:docPr id="3" name="Grafik 3" descr="C:\Users\Zoe\Documents\RainbowMatch\RainbowMatchFrontend\doc\col.png"/>
+                <wp:cNvGraphicFramePr>
+                  <a:graphicFrameLocks xmlns:a="http://schemas.openxmlformats.org/drawingml/2006/main" noChangeAspect="1"/>
+                </wp:cNvGraphicFramePr>
+                <a:graphic xmlns:a="http://schemas.openxmlformats.org/drawingml/2006/main">
+                  <a:graphicData uri="http://schemas.openxmlformats.org/drawingml/2006/picture">
+                    <pic:pic xmlns:pic="http://schemas.openxmlformats.org/drawingml/2006/picture">
+                      <pic:nvPicPr>
+                        <pic:cNvPr id="0" name="Picture 5" descr="C:\Users\Zoe\Documents\RainbowMatch\RainbowMatchFrontend\doc\col.png"/>
+                        <pic:cNvPicPr>
+                          <a:picLocks noChangeAspect="1" noChangeArrowheads="1"/>
+                        </pic:cNvPicPr>
+                      </pic:nvPicPr>
+                      <pic:blipFill rotWithShape="1">
+                        <a:blip r:embed="rId8">
+                          <a:extLst>
+                            <a:ext uri="{28A0092B-C50C-407E-A947-70E740481C1C}">
+                              <a14:useLocalDpi xmlns:a14="http://schemas.microsoft.com/office/drawing/2010/main" val="0"/>
+                            </a:ext>
+                          </a:extLst>
+                        </a:blip>
+                        <a:srcRect l="7179" t="5642" r="22643" b="43124"/>
+                        <a:stretch/>
+                      </pic:blipFill>
+                      <pic:spPr bwMode="auto">
+                        <a:xfrm>
+                          <a:off x="0" y="0"/>
+                          <a:ext cx="7562176" cy="5321043"/>
+                        </a:xfrm>
+                        <a:prstGeom prst="rect">
+                          <a:avLst/>
+                        </a:prstGeom>
+                        <a:noFill/>
+                        <a:ln>
+                          <a:noFill/>
+                        </a:ln>
+                        <a:extLst>
+                          <a:ext uri="{53640926-AAD7-44D8-BBD7-CCE9431645EC}">
+                            <a14:shadowObscured xmlns:a14="http://schemas.microsoft.com/office/drawing/2010/main"/>
+                          </a:ext>
+                        </a:extLst>
+                      </pic:spPr>
+                    </pic:pic>
+                  </a:graphicData>
+                </a:graphic>
+                <wp14:sizeRelH relativeFrom="page">
+                  <wp14:pctWidth>0</wp14:pctWidth>
+                </wp14:sizeRelH>
+                <wp14:sizeRelV relativeFrom="page">
+                  <wp14:pctHeight>0</wp14:pctHeight>
+                </wp14:sizeRelV>
+              </wp:anchor>
+            </w:drawing>
+          </w:r>
+        </w:p>
+        <w:p>
+          <w:r>
+            <w:rPr>
+              <w:noProof/>
+              <w:lang w:eastAsia="ko-KR"/>
+            </w:rPr>
+            <w:drawing>
+              <wp:anchor distT="0" distB="0" distL="114300" distR="114300" simplePos="0" relativeHeight="251662336" behindDoc="1" locked="0" layoutInCell="1" allowOverlap="1" wp14:anchorId="49326B44" wp14:editId="2E49E8B8">
+                <wp:simplePos x="0" y="0"/>
+                <wp:positionH relativeFrom="page">
+                  <wp:align>right</wp:align>
+                </wp:positionH>
+                <wp:positionV relativeFrom="paragraph">
+                  <wp:posOffset>6220191</wp:posOffset>
+                </wp:positionV>
+                <wp:extent cx="7552649" cy="3281812"/>
+                <wp:effectExtent l="0" t="0" r="0" b="0"/>
+                <wp:wrapNone/>
+                <wp:docPr id="4" name="Grafik 4" descr="C:\Users\Zoe\Documents\RainbowMatch\RainbowMatchFrontend\doc\col.png"/>
+                <wp:cNvGraphicFramePr>
+                  <a:graphicFrameLocks xmlns:a="http://schemas.openxmlformats.org/drawingml/2006/main" noChangeAspect="1"/>
+                </wp:cNvGraphicFramePr>
+                <a:graphic xmlns:a="http://schemas.openxmlformats.org/drawingml/2006/main">
+                  <a:graphicData uri="http://schemas.openxmlformats.org/drawingml/2006/picture">
+                    <pic:pic xmlns:pic="http://schemas.openxmlformats.org/drawingml/2006/picture">
+                      <pic:nvPicPr>
+                        <pic:cNvPr id="0" name="Picture 5" descr="C:\Users\Zoe\Documents\RainbowMatch\RainbowMatchFrontend\doc\col.png"/>
+                        <pic:cNvPicPr>
+                          <a:picLocks noChangeAspect="1" noChangeArrowheads="1"/>
+                        </pic:cNvPicPr>
+                      </pic:nvPicPr>
+                      <pic:blipFill rotWithShape="1">
+                        <a:blip r:embed="rId8">
+                          <a:extLst>
+                            <a:ext uri="{28A0092B-C50C-407E-A947-70E740481C1C}">
+                              <a14:useLocalDpi xmlns:a14="http://schemas.microsoft.com/office/drawing/2010/main" val="0"/>
+                            </a:ext>
+                          </a:extLst>
+                        </a:blip>
+                        <a:srcRect l="7179" t="5642" r="22643" b="43124"/>
+                        <a:stretch/>
+                      </pic:blipFill>
+                      <pic:spPr bwMode="auto">
+                        <a:xfrm>
+                          <a:off x="0" y="0"/>
+                          <a:ext cx="7552649" cy="3281812"/>
+                        </a:xfrm>
+                        <a:prstGeom prst="rect">
+                          <a:avLst/>
+                        </a:prstGeom>
+                        <a:noFill/>
+                        <a:ln>
+                          <a:noFill/>
+                        </a:ln>
+                        <a:extLst>
+                          <a:ext uri="{53640926-AAD7-44D8-BBD7-CCE9431645EC}">
+                            <a14:shadowObscured xmlns:a14="http://schemas.microsoft.com/office/drawing/2010/main"/>
+                          </a:ext>
+                        </a:extLst>
+                      </pic:spPr>
+                    </pic:pic>
+                  </a:graphicData>
+                </a:graphic>
+                <wp14:sizeRelH relativeFrom="page">
+                  <wp14:pctWidth>0</wp14:pctWidth>
+                </wp14:sizeRelH>
+                <wp14:sizeRelV relativeFrom="page">
+                  <wp14:pctHeight>0</wp14:pctHeight>
+                </wp14:sizeRelV>
+              </wp:anchor>
+            </w:drawing>
+          </w:r>
           <w:r>
             <w:rPr>
               <w:noProof/>
@@ -20,7 +163,7 @@
             <mc:AlternateContent>
               <mc:Choice Requires="wps">
                 <w:drawing>
-                  <wp:anchor distT="0" distB="0" distL="182880" distR="182880" simplePos="0" relativeHeight="251660288" behindDoc="0" locked="0" layoutInCell="1" allowOverlap="1">
+                  <wp:anchor distT="0" distB="0" distL="182880" distR="182880" simplePos="0" relativeHeight="251660288" behindDoc="0" locked="0" layoutInCell="1" allowOverlap="1" wp14:anchorId="78490698" wp14:editId="248EF666">
                     <wp:simplePos x="0" y="0"/>
                     <mc:AlternateContent>
                       <mc:Choice Requires="wp14">
@@ -222,7 +365,7 @@
               </mc:Choice>
               <mc:Fallback>
                 <w:pict>
-                  <v:shapetype id="_x0000_t202" coordsize="21600,21600" o:spt="202" path="m,l,21600r21600,l21600,xe">
+                  <v:shapetype w14:anchorId="78490698" id="_x0000_t202" coordsize="21600,21600" o:spt="202" path="m,l,21600r21600,l21600,xe">
                     <v:stroke joinstyle="miter"/>
                     <v:path gradientshapeok="t" o:connecttype="rect"/>
                   </v:shapetype>
@@ -353,191 +496,11 @@
             </mc:AlternateContent>
           </w:r>
           <w:r>
-            <w:rPr>
-              <w:noProof/>
-            </w:rPr>
-            <mc:AlternateContent>
-              <mc:Choice Requires="wps">
-                <w:drawing>
-                  <wp:anchor distT="0" distB="0" distL="114300" distR="114300" simplePos="0" relativeHeight="251659264" behindDoc="0" locked="0" layoutInCell="1" allowOverlap="1">
-                    <wp:simplePos x="0" y="0"/>
-                    <wp:positionH relativeFrom="margin">
-                      <wp:align>right</wp:align>
-                    </wp:positionH>
-                    <mc:AlternateContent>
-                      <mc:Choice Requires="wp14">
-                        <wp:positionV relativeFrom="page">
-                          <wp14:pctPosVOffset>2300</wp14:pctPosVOffset>
-                        </wp:positionV>
-                      </mc:Choice>
-                      <mc:Fallback>
-                        <wp:positionV relativeFrom="page">
-                          <wp:posOffset>245745</wp:posOffset>
-                        </wp:positionV>
-                      </mc:Fallback>
-                    </mc:AlternateContent>
-                    <wp:extent cx="594360" cy="987552"/>
-                    <wp:effectExtent l="0" t="0" r="0" b="5080"/>
-                    <wp:wrapNone/>
-                    <wp:docPr id="132" name="Rechteck 132"/>
-                    <wp:cNvGraphicFramePr>
-                      <a:graphicFrameLocks xmlns:a="http://schemas.openxmlformats.org/drawingml/2006/main" noChangeAspect="1"/>
-                    </wp:cNvGraphicFramePr>
-                    <a:graphic xmlns:a="http://schemas.openxmlformats.org/drawingml/2006/main">
-                      <a:graphicData uri="http://schemas.microsoft.com/office/word/2010/wordprocessingShape">
-                        <wps:wsp>
-                          <wps:cNvSpPr>
-                            <a:spLocks noChangeAspect="1"/>
-                          </wps:cNvSpPr>
-                          <wps:spPr>
-                            <a:xfrm>
-                              <a:off x="0" y="0"/>
-                              <a:ext cx="594360" cy="987552"/>
-                            </a:xfrm>
-                            <a:prstGeom prst="rect">
-                              <a:avLst/>
-                            </a:prstGeom>
-                            <a:ln>
-                              <a:noFill/>
-                            </a:ln>
-                          </wps:spPr>
-                          <wps:style>
-                            <a:lnRef idx="2">
-                              <a:schemeClr val="accent1">
-                                <a:shade val="50000"/>
-                              </a:schemeClr>
-                            </a:lnRef>
-                            <a:fillRef idx="1">
-                              <a:schemeClr val="accent1"/>
-                            </a:fillRef>
-                            <a:effectRef idx="0">
-                              <a:schemeClr val="accent1"/>
-                            </a:effectRef>
-                            <a:fontRef idx="minor">
-                              <a:schemeClr val="lt1"/>
-                            </a:fontRef>
-                          </wps:style>
-                          <wps:txbx>
-                            <w:txbxContent>
-                              <w:sdt>
-                                <w:sdtPr>
-                                  <w:rPr>
-                                    <w:color w:val="FFFFFF" w:themeColor="background1"/>
-                                    <w:sz w:val="24"/>
-                                    <w:szCs w:val="24"/>
-                                  </w:rPr>
-                                  <w:alias w:val="Jahr"/>
-                                  <w:tag w:val=""/>
-                                  <w:id w:val="-785116381"/>
-                                  <w:dataBinding w:prefixMappings="xmlns:ns0='http://schemas.microsoft.com/office/2006/coverPageProps' " w:xpath="/ns0:CoverPageProperties[1]/ns0:PublishDate[1]" w:storeItemID="{55AF091B-3C7A-41E3-B477-F2FDAA23CFDA}"/>
-                                  <w:date w:fullDate="2016-01-01T00:00:00Z">
-                                    <w:dateFormat w:val="yyyy"/>
-                                    <w:lid w:val="de-DE"/>
-                                    <w:storeMappedDataAs w:val="dateTime"/>
-                                    <w:calendar w:val="gregorian"/>
-                                  </w:date>
-                                </w:sdtPr>
-                                <w:sdtContent>
-                                  <w:p>
-                                    <w:pPr>
-                                      <w:pStyle w:val="KeinLeerraum"/>
-                                      <w:jc w:val="right"/>
-                                      <w:rPr>
-                                        <w:color w:val="FFFFFF" w:themeColor="background1"/>
-                                        <w:sz w:val="24"/>
-                                        <w:szCs w:val="24"/>
-                                      </w:rPr>
-                                    </w:pPr>
-                                    <w:r>
-                                      <w:rPr>
-                                        <w:color w:val="FFFFFF" w:themeColor="background1"/>
-                                        <w:sz w:val="24"/>
-                                        <w:szCs w:val="24"/>
-                                      </w:rPr>
-                                      <w:t>2016</w:t>
-                                    </w:r>
-                                  </w:p>
-                                </w:sdtContent>
-                              </w:sdt>
-                            </w:txbxContent>
-                          </wps:txbx>
-                          <wps:bodyPr rot="0" spcFirstLastPara="0" vertOverflow="overflow" horzOverflow="overflow" vert="horz" wrap="square" lIns="45720" tIns="45720" rIns="45720" bIns="45720" numCol="1" spcCol="0" rtlCol="0" fromWordArt="0" anchor="b" anchorCtr="0" forceAA="0" compatLnSpc="1">
-                            <a:prstTxWarp prst="textNoShape">
-                              <a:avLst/>
-                            </a:prstTxWarp>
-                            <a:noAutofit/>
-                          </wps:bodyPr>
-                        </wps:wsp>
-                      </a:graphicData>
-                    </a:graphic>
-                    <wp14:sizeRelH relativeFrom="page">
-                      <wp14:pctWidth>7600</wp14:pctWidth>
-                    </wp14:sizeRelH>
-                    <wp14:sizeRelV relativeFrom="page">
-                      <wp14:pctHeight>9800</wp14:pctHeight>
-                    </wp14:sizeRelV>
-                  </wp:anchor>
-                </w:drawing>
-              </mc:Choice>
-              <mc:Fallback>
-                <w:pict>
-                  <v:rect id="Rechteck 132" o:spid="_x0000_s1027" style="position:absolute;margin-left:-4.4pt;margin-top:0;width:46.8pt;height:77.75pt;z-index:251659264;visibility:visible;mso-wrap-style:square;mso-width-percent:76;mso-height-percent:98;mso-top-percent:23;mso-wrap-distance-left:9pt;mso-wrap-distance-top:0;mso-wrap-distance-right:9pt;mso-wrap-distance-bottom:0;mso-position-horizontal:right;mso-position-horizontal-relative:margin;mso-position-vertical-relative:page;mso-width-percent:76;mso-height-percent:98;mso-top-percent:23;mso-width-relative:page;mso-height-relative:page;v-text-anchor:bottom" o:gfxdata="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" fillcolor="#5b9bd5 [3204]" stroked="f" strokeweight="1pt">
-                    <v:path arrowok="t"/>
-                    <o:lock v:ext="edit" aspectratio="t"/>
-                    <v:textbox inset="3.6pt,,3.6pt">
-                      <w:txbxContent>
-                        <w:sdt>
-                          <w:sdtPr>
-                            <w:rPr>
-                              <w:color w:val="FFFFFF" w:themeColor="background1"/>
-                              <w:sz w:val="24"/>
-                              <w:szCs w:val="24"/>
-                            </w:rPr>
-                            <w:alias w:val="Jahr"/>
-                            <w:tag w:val=""/>
-                            <w:id w:val="-785116381"/>
-                            <w:dataBinding w:prefixMappings="xmlns:ns0='http://schemas.microsoft.com/office/2006/coverPageProps' " w:xpath="/ns0:CoverPageProperties[1]/ns0:PublishDate[1]" w:storeItemID="{55AF091B-3C7A-41E3-B477-F2FDAA23CFDA}"/>
-                            <w:date w:fullDate="2016-01-01T00:00:00Z">
-                              <w:dateFormat w:val="yyyy"/>
-                              <w:lid w:val="de-DE"/>
-                              <w:storeMappedDataAs w:val="dateTime"/>
-                              <w:calendar w:val="gregorian"/>
-                            </w:date>
-                          </w:sdtPr>
-                          <w:sdtContent>
-                            <w:p>
-                              <w:pPr>
-                                <w:pStyle w:val="KeinLeerraum"/>
-                                <w:jc w:val="right"/>
-                                <w:rPr>
-                                  <w:color w:val="FFFFFF" w:themeColor="background1"/>
-                                  <w:sz w:val="24"/>
-                                  <w:szCs w:val="24"/>
-                                </w:rPr>
-                              </w:pPr>
-                              <w:r>
-                                <w:rPr>
-                                  <w:color w:val="FFFFFF" w:themeColor="background1"/>
-                                  <w:sz w:val="24"/>
-                                  <w:szCs w:val="24"/>
-                                </w:rPr>
-                                <w:t>2016</w:t>
-                              </w:r>
-                            </w:p>
-                          </w:sdtContent>
-                        </w:sdt>
-                      </w:txbxContent>
-                    </v:textbox>
-                    <w10:wrap anchorx="margin" anchory="page"/>
-                  </v:rect>
-                </w:pict>
-              </mc:Fallback>
-            </mc:AlternateContent>
-          </w:r>
-          <w:r>
             <w:br w:type="page"/>
           </w:r>
         </w:p>
+        <w:bookmarkStart w:id="0" w:name="_GoBack" w:displacedByCustomXml="next"/>
+        <w:bookmarkEnd w:id="0" w:displacedByCustomXml="next"/>
       </w:sdtContent>
     </w:sdt>
     <w:sdt>
@@ -1031,11 +994,11 @@
       <w:pPr>
         <w:pStyle w:val="berschrift1"/>
       </w:pPr>
-      <w:bookmarkStart w:id="0" w:name="_Toc454269164"/>
+      <w:bookmarkStart w:id="1" w:name="_Toc454269164"/>
       <w:r>
         <w:t>Kurzbeschreibung</w:t>
       </w:r>
-      <w:bookmarkEnd w:id="0"/>
+      <w:bookmarkEnd w:id="1"/>
     </w:p>
     <w:p>
       <w:r>
@@ -1094,7 +1057,7 @@
       <w:pPr>
         <w:pStyle w:val="berschrift1"/>
       </w:pPr>
-      <w:bookmarkStart w:id="1" w:name="_Toc454269165"/>
+      <w:bookmarkStart w:id="2" w:name="_Toc454269165"/>
       <w:proofErr w:type="spellStart"/>
       <w:r>
         <w:t>Use</w:t>
@@ -1103,7 +1066,7 @@
       <w:r>
         <w:t xml:space="preserve"> Cases</w:t>
       </w:r>
-      <w:bookmarkEnd w:id="1"/>
+      <w:bookmarkEnd w:id="2"/>
     </w:p>
     <w:p>
       <w:r>
@@ -1127,7 +1090,7 @@
                     <pic:cNvPicPr/>
                   </pic:nvPicPr>
                   <pic:blipFill>
-                    <a:blip r:embed="rId8"/>
+                    <a:blip r:embed="rId9"/>
                     <a:stretch>
                       <a:fillRect/>
                     </a:stretch>
@@ -1324,17 +1287,15 @@
       <w:pPr>
         <w:pStyle w:val="berschrift1"/>
       </w:pPr>
-      <w:bookmarkStart w:id="2" w:name="_Toc454269166"/>
+      <w:bookmarkStart w:id="3" w:name="_Toc454269166"/>
       <w:r>
         <w:lastRenderedPageBreak/>
         <w:t>Story Board</w:t>
       </w:r>
-      <w:bookmarkEnd w:id="2"/>
+      <w:bookmarkEnd w:id="3"/>
       <w:r>
         <w:br/>
       </w:r>
-      <w:bookmarkStart w:id="3" w:name="_GoBack"/>
-      <w:bookmarkEnd w:id="3"/>
     </w:p>
     <w:p>
       <w:r>
@@ -1358,23 +1319,20 @@
             <v:path o:extrusionok="f" gradientshapeok="t" o:connecttype="rect"/>
             <o:lock v:ext="edit" aspectratio="t"/>
           </v:shapetype>
-          <v:shape id="_x0000_i1025" type="#_x0000_t75" style="width:452.65pt;height:647.1pt">
-            <v:imagedata r:id="rId9" o:title="storyboard"/>
+          <v:shape id="_x0000_i1025" type="#_x0000_t75" style="width:452.65pt;height:647.3pt">
+            <v:imagedata r:id="rId10" o:title="storyboard"/>
           </v:shape>
         </w:pict>
       </w:r>
     </w:p>
     <w:p/>
-    <w:p>
-      <w:r>
-        <w:lastRenderedPageBreak/>
-        <w:br w:type="page"/>
-      </w:r>
-    </w:p>
     <w:p>
       <w:pPr>
         <w:pStyle w:val="berschrift1"/>
       </w:pPr>
+      <w:r>
+        <w:br w:type="page"/>
+      </w:r>
       <w:bookmarkStart w:id="4" w:name="_Toc454269167"/>
       <w:r>
         <w:lastRenderedPageBreak/>
@@ -1415,8 +1373,8 @@
       <w:bookmarkEnd w:id="6"/>
     </w:p>
     <w:sectPr>
-      <w:headerReference w:type="default" r:id="rId10"/>
-      <w:footerReference w:type="default" r:id="rId11"/>
+      <w:headerReference w:type="default" r:id="rId11"/>
+      <w:footerReference w:type="default" r:id="rId12"/>
       <w:pgSz w:w="11906" w:h="16838"/>
       <w:pgMar w:top="1417" w:right="1417" w:bottom="1134" w:left="1417" w:header="708" w:footer="708" w:gutter="0"/>
       <w:pgNumType w:start="0"/>
@@ -1482,7 +1440,7 @@
         <w:noProof/>
         <w:lang w:val="de-DE"/>
       </w:rPr>
-      <w:t>5</w:t>
+      <w:t>7</w:t>
     </w:r>
     <w:r>
       <w:fldChar w:fldCharType="end"/>
@@ -2417,7 +2375,7 @@
 
 <file path=customXml/item1.xml><?xml version="1.0" encoding="utf-8"?>
 <CoverPageProperties xmlns="http://schemas.microsoft.com/office/2006/coverPageProps">
-  <PublishDate>2016</PublishDate>
+  <PublishDate>206</PublishDate>
   <Abstract/>
   <CompanyAddress/>
   <CompanyPhone/>
@@ -2439,7 +2397,7 @@
 </file>
 
 <file path=customXml/itemProps2.xml><?xml version="1.0" encoding="utf-8"?>
-<ds:datastoreItem xmlns:ds="http://schemas.openxmlformats.org/officeDocument/2006/customXml" ds:itemID="{D645D505-6386-436F-BBEB-3E0A7EE2FBE0}">
+<ds:datastoreItem xmlns:ds="http://schemas.openxmlformats.org/officeDocument/2006/customXml" ds:itemID="{FD35E90C-01E7-4C55-9DC8-1EFEB84BD3B0}">
   <ds:schemaRefs>
     <ds:schemaRef ds:uri="http://schemas.openxmlformats.org/officeDocument/2006/bibliography"/>
   </ds:schemaRefs>

</xml_diff>

<commit_message>
Changed the sexualities(Not mine tho lol)
They´re right now also for non-binary gendered people :DDDD EQUALITYYYY
RULES muahhahaha I´m insane sorry
</commit_message>
<xml_diff>
--- a/doc/RainbowMatchBeschreibung.docx
+++ b/doc/RainbowMatchBeschreibung.docx
@@ -288,23 +288,7 @@
                                       </w:rPr>
                                     </w:pPr>
                                     <w:r>
-                                      <w:t xml:space="preserve">Von Noah </w:t>
-                                    </w:r>
-                                    <w:proofErr w:type="spellStart"/>
-                                    <w:r>
-                                      <w:t>Siegrist</w:t>
-                                    </w:r>
-                                    <w:proofErr w:type="spellEnd"/>
-                                    <w:r>
-                                      <w:t xml:space="preserve">, Patrick </w:t>
-                                    </w:r>
-                                    <w:proofErr w:type="spellStart"/>
-                                    <w:r>
-                                      <w:t>Günthard</w:t>
-                                    </w:r>
-                                    <w:proofErr w:type="spellEnd"/>
-                                    <w:r>
-                                      <w:t xml:space="preserve"> &amp; Zoe Isler</w:t>
+                                      <w:t>Von Noah Siegrist, Patrick Günthard &amp; Zoe Isler</w:t>
                                     </w:r>
                                   </w:p>
                                 </w:sdtContent>
@@ -1006,13 +990,8 @@
       <w:r>
         <w:t xml:space="preserve">Rainbow Match ist eine </w:t>
       </w:r>
-      <w:proofErr w:type="spellStart"/>
-      <w:r>
-        <w:t>queeres</w:t>
-      </w:r>
-      <w:proofErr w:type="spellEnd"/>
-      <w:r>
-        <w:t>(</w:t>
+      <w:r>
+        <w:t>queeres(</w:t>
       </w:r>
       <w:r>
         <w:t>nicht Geschlechts-/Sexualitätsdiskriminierend</w:t>
@@ -1060,13 +1039,8 @@
         <w:pStyle w:val="berschrift1"/>
       </w:pPr>
       <w:bookmarkStart w:id="1" w:name="_Toc454269165"/>
-      <w:proofErr w:type="spellStart"/>
-      <w:r>
-        <w:t>Use</w:t>
-      </w:r>
-      <w:proofErr w:type="spellEnd"/>
-      <w:r>
-        <w:t xml:space="preserve"> Cases</w:t>
+      <w:r>
+        <w:t>Use Cases</w:t>
       </w:r>
       <w:bookmarkEnd w:id="1"/>
     </w:p>
@@ -1114,7 +1088,6 @@
       </w:r>
     </w:p>
     <w:p>
-      <w:proofErr w:type="spellStart"/>
       <w:r>
         <w:rPr>
           <w:b/>
@@ -1127,26 +1100,17 @@
         </w:rPr>
         <w:t>ogin</w:t>
       </w:r>
-      <w:proofErr w:type="spellEnd"/>
       <w:r>
         <w:br/>
         <w:t>Ein nicht eingeloggter User kann sich mit seinem unveränderbaren Login-Name und Passwort einloggen.</w:t>
       </w:r>
     </w:p>
     <w:p>
-      <w:proofErr w:type="spellStart"/>
       <w:r>
         <w:rPr>
           <w:b/>
         </w:rPr>
-        <w:t>registration</w:t>
-      </w:r>
-      <w:proofErr w:type="spellEnd"/>
-      <w:r>
-        <w:rPr>
-          <w:b/>
-        </w:rPr>
-        <w:t>:</w:t>
+        <w:t>registration:</w:t>
       </w:r>
       <w:r>
         <w:br/>
@@ -1154,7 +1118,6 @@
       </w:r>
     </w:p>
     <w:p>
-      <w:proofErr w:type="spellStart"/>
       <w:r>
         <w:rPr>
           <w:b/>
@@ -1167,21 +1130,18 @@
         </w:rPr>
         <w:t>ogout</w:t>
       </w:r>
-      <w:proofErr w:type="spellEnd"/>
       <w:r>
         <w:br/>
         <w:t>Eingeloggte User können sich ausloggen.</w:t>
       </w:r>
     </w:p>
     <w:p>
-      <w:proofErr w:type="spellStart"/>
       <w:r>
         <w:rPr>
           <w:b/>
         </w:rPr>
         <w:t>getMatches</w:t>
       </w:r>
-      <w:proofErr w:type="spellEnd"/>
       <w:r>
         <w:br/>
         <w:t xml:space="preserve">Ein </w:t>
@@ -1209,14 +1169,12 @@
       </w:r>
     </w:p>
     <w:p>
-      <w:proofErr w:type="spellStart"/>
       <w:r>
         <w:rPr>
           <w:b/>
         </w:rPr>
         <w:t>modifyOwnProfile</w:t>
       </w:r>
-      <w:proofErr w:type="spellEnd"/>
       <w:r>
         <w:br/>
         <w:t xml:space="preserve">Ein </w:t>
@@ -1232,21 +1190,18 @@
       </w:r>
     </w:p>
     <w:p>
-      <w:proofErr w:type="spellStart"/>
       <w:r>
         <w:rPr>
           <w:b/>
         </w:rPr>
         <w:t>deleteAccount</w:t>
       </w:r>
-      <w:proofErr w:type="spellEnd"/>
       <w:r>
         <w:br/>
         <w:t>Ein eingeloggter User kann seinen Account löschen.</w:t>
       </w:r>
     </w:p>
     <w:p>
-      <w:proofErr w:type="spellStart"/>
       <w:r>
         <w:rPr>
           <w:b/>
@@ -1254,14 +1209,12 @@
         <w:lastRenderedPageBreak/>
         <w:t>requestProfileDetailInformation</w:t>
       </w:r>
-      <w:proofErr w:type="spellEnd"/>
       <w:r>
         <w:br/>
         <w:t>Ein  eingeloggter User kann einem anderen, den er gerne kennenlernen möchte, eine Anfrage stellen um dessen Profil-Informationen einzusehen.</w:t>
       </w:r>
     </w:p>
     <w:p>
-      <w:proofErr w:type="spellStart"/>
       <w:r>
         <w:rPr>
           <w:b/>
@@ -1274,7 +1227,6 @@
         </w:rPr>
         <w:t>RequestProfileDetailInformation</w:t>
       </w:r>
-      <w:proofErr w:type="spellEnd"/>
       <w:r>
         <w:br/>
         <w:t>Ein eingeloggter User kann</w:t>
@@ -2083,40 +2035,24 @@
       <w:bookmarkEnd w:id="3"/>
     </w:p>
     <w:p>
-      <w:r>
-        <w:br w:type="page"/>
-      </w:r>
+      <w:pPr>
+        <w:pStyle w:val="berschrift1"/>
+      </w:pPr>
+      <w:bookmarkStart w:id="4" w:name="_Toc454269168"/>
+      <w:r>
+        <w:t>Erfahrungen</w:t>
+      </w:r>
+      <w:bookmarkEnd w:id="4"/>
     </w:p>
     <w:p>
       <w:pPr>
         <w:pStyle w:val="berschrift1"/>
       </w:pPr>
-      <w:bookmarkStart w:id="4" w:name="_Toc454269168"/>
-      <w:r>
-        <w:lastRenderedPageBreak/>
-        <w:t>Erfahrungen</w:t>
-      </w:r>
-      <w:bookmarkEnd w:id="4"/>
-    </w:p>
-    <w:p>
-      <w:r>
-        <w:t xml:space="preserve">Wir fanden es sehr spannend und </w:t>
-      </w:r>
-      <w:r>
-        <w:t>lehrreich und mit Web Apps auseinander zu setzen</w:t>
-      </w:r>
-      <w:bookmarkStart w:id="5" w:name="_GoBack"/>
+      <w:bookmarkStart w:id="5" w:name="_Toc454269169"/>
+      <w:r>
+        <w:t>Testbericht</w:t>
+      </w:r>
       <w:bookmarkEnd w:id="5"/>
-    </w:p>
-    <w:p>
-      <w:pPr>
-        <w:pStyle w:val="berschrift1"/>
-      </w:pPr>
-      <w:bookmarkStart w:id="6" w:name="_Toc454269169"/>
-      <w:r>
-        <w:t>Testbericht</w:t>
-      </w:r>
-      <w:bookmarkEnd w:id="6"/>
     </w:p>
     <w:p/>
     <w:tbl>
@@ -2146,11 +2082,9 @@
             <w:tcW w:w="529" w:type="dxa"/>
           </w:tcPr>
           <w:p>
-            <w:proofErr w:type="spellStart"/>
             <w:r>
               <w:t>Nr</w:t>
             </w:r>
-            <w:proofErr w:type="spellEnd"/>
           </w:p>
         </w:tc>
         <w:tc>
@@ -2161,13 +2095,8 @@
             <w:pPr>
               <w:cnfStyle w:val="100000000000" w:firstRow="1" w:lastRow="0" w:firstColumn="0" w:lastColumn="0" w:oddVBand="0" w:evenVBand="0" w:oddHBand="0" w:evenHBand="0" w:firstRowFirstColumn="0" w:firstRowLastColumn="0" w:lastRowFirstColumn="0" w:lastRowLastColumn="0"/>
             </w:pPr>
-            <w:proofErr w:type="spellStart"/>
-            <w:r>
-              <w:t>Use</w:t>
-            </w:r>
-            <w:proofErr w:type="spellEnd"/>
-            <w:r>
-              <w:t xml:space="preserve"> Case</w:t>
+            <w:r>
+              <w:t>Use Case</w:t>
             </w:r>
           </w:p>
         </w:tc>
@@ -2179,11 +2108,9 @@
             <w:pPr>
               <w:cnfStyle w:val="100000000000" w:firstRow="1" w:lastRow="0" w:firstColumn="0" w:lastColumn="0" w:oddVBand="0" w:evenVBand="0" w:oddHBand="0" w:evenHBand="0" w:firstRowFirstColumn="0" w:firstRowLastColumn="0" w:lastRowFirstColumn="0" w:lastRowLastColumn="0"/>
             </w:pPr>
-            <w:proofErr w:type="spellStart"/>
             <w:r>
               <w:t>Actor</w:t>
             </w:r>
-            <w:proofErr w:type="spellEnd"/>
           </w:p>
         </w:tc>
         <w:tc>
@@ -2246,11 +2173,9 @@
             <w:pPr>
               <w:cnfStyle w:val="100000000000" w:firstRow="1" w:lastRow="0" w:firstColumn="0" w:lastColumn="0" w:oddVBand="0" w:evenVBand="0" w:oddHBand="0" w:evenHBand="0" w:firstRowFirstColumn="0" w:firstRowLastColumn="0" w:lastRowFirstColumn="0" w:lastRowLastColumn="0"/>
             </w:pPr>
-            <w:proofErr w:type="gramStart"/>
             <w:r>
               <w:t>Erfolg-reich</w:t>
             </w:r>
-            <w:proofErr w:type="gramEnd"/>
           </w:p>
         </w:tc>
       </w:tr>
@@ -2515,11 +2440,9 @@
             <w:pPr>
               <w:cnfStyle w:val="000000100000" w:firstRow="0" w:lastRow="0" w:firstColumn="0" w:lastColumn="0" w:oddVBand="0" w:evenVBand="0" w:oddHBand="1" w:evenHBand="0" w:firstRowFirstColumn="0" w:firstRowLastColumn="0" w:lastRowFirstColumn="0" w:lastRowLastColumn="0"/>
             </w:pPr>
-            <w:proofErr w:type="spellStart"/>
             <w:r>
               <w:t>LoggedInUser</w:t>
             </w:r>
-            <w:proofErr w:type="spellEnd"/>
           </w:p>
         </w:tc>
         <w:tc>
@@ -2632,11 +2555,9 @@
             <w:pPr>
               <w:cnfStyle w:val="000000000000" w:firstRow="0" w:lastRow="0" w:firstColumn="0" w:lastColumn="0" w:oddVBand="0" w:evenVBand="0" w:oddHBand="0" w:evenHBand="0" w:firstRowFirstColumn="0" w:firstRowLastColumn="0" w:lastRowFirstColumn="0" w:lastRowLastColumn="0"/>
             </w:pPr>
-            <w:proofErr w:type="spellStart"/>
             <w:r>
               <w:t>LoggedInUser</w:t>
             </w:r>
-            <w:proofErr w:type="spellEnd"/>
           </w:p>
         </w:tc>
         <w:tc>
@@ -2755,14 +2676,12 @@
             <w:pPr>
               <w:cnfStyle w:val="000000100000" w:firstRow="0" w:lastRow="0" w:firstColumn="0" w:lastColumn="0" w:oddVBand="0" w:evenVBand="0" w:oddHBand="1" w:evenHBand="0" w:firstRowFirstColumn="0" w:firstRowLastColumn="0" w:lastRowFirstColumn="0" w:lastRowLastColumn="0"/>
             </w:pPr>
-            <w:proofErr w:type="spellStart"/>
             <w:r>
               <w:t>M</w:t>
             </w:r>
             <w:r>
               <w:t>odifyOwnProfile</w:t>
             </w:r>
-            <w:proofErr w:type="spellEnd"/>
             <w:r>
               <w:t xml:space="preserve"> </w:t>
             </w:r>
@@ -2780,21 +2699,7 @@
               <w:rPr>
                 <w:sz w:val="16"/>
               </w:rPr>
-              <w:t xml:space="preserve">(Müssen für beide </w:t>
-            </w:r>
-            <w:proofErr w:type="spellStart"/>
-            <w:r>
-              <w:rPr>
-                <w:sz w:val="16"/>
-              </w:rPr>
-              <w:t>Use</w:t>
-            </w:r>
-            <w:proofErr w:type="spellEnd"/>
-            <w:r>
-              <w:rPr>
-                <w:sz w:val="16"/>
-              </w:rPr>
-              <w:t xml:space="preserve"> Cases separat durchgeführt werden)</w:t>
+              <w:t>(Müssen für beide Use Cases separat durchgeführt werden)</w:t>
             </w:r>
           </w:p>
         </w:tc>
@@ -2806,11 +2711,9 @@
             <w:pPr>
               <w:cnfStyle w:val="000000100000" w:firstRow="0" w:lastRow="0" w:firstColumn="0" w:lastColumn="0" w:oddVBand="0" w:evenVBand="0" w:oddHBand="1" w:evenHBand="0" w:firstRowFirstColumn="0" w:firstRowLastColumn="0" w:lastRowFirstColumn="0" w:lastRowLastColumn="0"/>
             </w:pPr>
-            <w:proofErr w:type="spellStart"/>
             <w:r>
               <w:t>LoggedInUser</w:t>
             </w:r>
-            <w:proofErr w:type="spellEnd"/>
           </w:p>
         </w:tc>
         <w:tc>
@@ -2934,14 +2837,12 @@
             <w:pPr>
               <w:cnfStyle w:val="000000000000" w:firstRow="0" w:lastRow="0" w:firstColumn="0" w:lastColumn="0" w:oddVBand="0" w:evenVBand="0" w:oddHBand="0" w:evenHBand="0" w:firstRowFirstColumn="0" w:firstRowLastColumn="0" w:lastRowFirstColumn="0" w:lastRowLastColumn="0"/>
             </w:pPr>
-            <w:proofErr w:type="spellStart"/>
             <w:r>
               <w:t>M</w:t>
             </w:r>
             <w:r>
               <w:t>odifyOwnProfile</w:t>
             </w:r>
-            <w:proofErr w:type="spellEnd"/>
           </w:p>
           <w:p>
             <w:pPr>
@@ -2956,21 +2857,7 @@
               <w:rPr>
                 <w:sz w:val="16"/>
               </w:rPr>
-              <w:t xml:space="preserve">(Müssen für beide </w:t>
-            </w:r>
-            <w:proofErr w:type="spellStart"/>
-            <w:r>
-              <w:rPr>
-                <w:sz w:val="16"/>
-              </w:rPr>
-              <w:t>Use</w:t>
-            </w:r>
-            <w:proofErr w:type="spellEnd"/>
-            <w:r>
-              <w:rPr>
-                <w:sz w:val="16"/>
-              </w:rPr>
-              <w:t xml:space="preserve"> Cases separat durchgeführt werden)</w:t>
+              <w:t>(Müssen für beide Use Cases separat durchgeführt werden)</w:t>
             </w:r>
           </w:p>
         </w:tc>
@@ -2982,11 +2869,9 @@
             <w:pPr>
               <w:cnfStyle w:val="000000000000" w:firstRow="0" w:lastRow="0" w:firstColumn="0" w:lastColumn="0" w:oddVBand="0" w:evenVBand="0" w:oddHBand="0" w:evenHBand="0" w:firstRowFirstColumn="0" w:firstRowLastColumn="0" w:lastRowFirstColumn="0" w:lastRowLastColumn="0"/>
             </w:pPr>
-            <w:proofErr w:type="spellStart"/>
             <w:r>
               <w:t>LoggedInUser</w:t>
             </w:r>
-            <w:proofErr w:type="spellEnd"/>
           </w:p>
         </w:tc>
         <w:tc>
@@ -3115,11 +3000,9 @@
             <w:pPr>
               <w:cnfStyle w:val="000000100000" w:firstRow="0" w:lastRow="0" w:firstColumn="0" w:lastColumn="0" w:oddVBand="0" w:evenVBand="0" w:oddHBand="1" w:evenHBand="0" w:firstRowFirstColumn="0" w:firstRowLastColumn="0" w:lastRowFirstColumn="0" w:lastRowLastColumn="0"/>
             </w:pPr>
-            <w:proofErr w:type="spellStart"/>
             <w:r>
               <w:t>LoggedInUser</w:t>
             </w:r>
-            <w:proofErr w:type="spellEnd"/>
           </w:p>
         </w:tc>
         <w:tc>
@@ -3226,14 +3109,12 @@
               <w:jc w:val="both"/>
               <w:cnfStyle w:val="000000000000" w:firstRow="0" w:lastRow="0" w:firstColumn="0" w:lastColumn="0" w:oddVBand="0" w:evenVBand="0" w:oddHBand="0" w:evenHBand="0" w:firstRowFirstColumn="0" w:firstRowLastColumn="0" w:lastRowFirstColumn="0" w:lastRowLastColumn="0"/>
             </w:pPr>
-            <w:proofErr w:type="spellStart"/>
             <w:r>
               <w:t>M</w:t>
             </w:r>
             <w:r>
               <w:t>odifyOwnProfile</w:t>
             </w:r>
-            <w:proofErr w:type="spellEnd"/>
           </w:p>
         </w:tc>
         <w:tc>
@@ -3244,11 +3125,9 @@
             <w:pPr>
               <w:cnfStyle w:val="000000000000" w:firstRow="0" w:lastRow="0" w:firstColumn="0" w:lastColumn="0" w:oddVBand="0" w:evenVBand="0" w:oddHBand="0" w:evenHBand="0" w:firstRowFirstColumn="0" w:firstRowLastColumn="0" w:lastRowFirstColumn="0" w:lastRowLastColumn="0"/>
             </w:pPr>
-            <w:proofErr w:type="spellStart"/>
             <w:r>
               <w:t>LoggedInUser</w:t>
             </w:r>
-            <w:proofErr w:type="spellEnd"/>
           </w:p>
         </w:tc>
         <w:tc>
@@ -3329,14 +3208,12 @@
             <w:pPr>
               <w:cnfStyle w:val="000000100000" w:firstRow="0" w:lastRow="0" w:firstColumn="0" w:lastColumn="0" w:oddVBand="0" w:evenVBand="0" w:oddHBand="1" w:evenHBand="0" w:firstRowFirstColumn="0" w:firstRowLastColumn="0" w:lastRowFirstColumn="0" w:lastRowLastColumn="0"/>
             </w:pPr>
-            <w:proofErr w:type="spellStart"/>
             <w:r>
               <w:t>M</w:t>
             </w:r>
             <w:r>
               <w:t>odifyOwnProfile</w:t>
             </w:r>
-            <w:proofErr w:type="spellEnd"/>
           </w:p>
         </w:tc>
         <w:tc>
@@ -3347,11 +3224,9 @@
             <w:pPr>
               <w:cnfStyle w:val="000000100000" w:firstRow="0" w:lastRow="0" w:firstColumn="0" w:lastColumn="0" w:oddVBand="0" w:evenVBand="0" w:oddHBand="1" w:evenHBand="0" w:firstRowFirstColumn="0" w:firstRowLastColumn="0" w:lastRowFirstColumn="0" w:lastRowLastColumn="0"/>
             </w:pPr>
-            <w:proofErr w:type="spellStart"/>
             <w:r>
               <w:t>LoggedInUser</w:t>
             </w:r>
-            <w:proofErr w:type="spellEnd"/>
           </w:p>
         </w:tc>
         <w:tc>
@@ -3376,13 +3251,8 @@
               <w:cnfStyle w:val="000000100000" w:firstRow="0" w:lastRow="0" w:firstColumn="0" w:lastColumn="0" w:oddVBand="0" w:evenVBand="0" w:oddHBand="1" w:evenHBand="0" w:firstRowFirstColumn="0" w:firstRowLastColumn="0" w:lastRowFirstColumn="0" w:lastRowLastColumn="0"/>
             </w:pPr>
             <w:r>
-              <w:t xml:space="preserve">Region = </w:t>
-            </w:r>
-            <w:proofErr w:type="spellStart"/>
-            <w:r>
-              <w:t>Undefined</w:t>
-            </w:r>
-            <w:proofErr w:type="spellEnd"/>
+              <w:t>Region = Undefined</w:t>
+            </w:r>
           </w:p>
         </w:tc>
         <w:tc>
@@ -3456,14 +3326,12 @@
             <w:pPr>
               <w:cnfStyle w:val="000000000000" w:firstRow="0" w:lastRow="0" w:firstColumn="0" w:lastColumn="0" w:oddVBand="0" w:evenVBand="0" w:oddHBand="0" w:evenHBand="0" w:firstRowFirstColumn="0" w:firstRowLastColumn="0" w:lastRowFirstColumn="0" w:lastRowLastColumn="0"/>
             </w:pPr>
-            <w:proofErr w:type="spellStart"/>
             <w:r>
               <w:t>M</w:t>
             </w:r>
             <w:r>
               <w:t>odifyOwnProfile</w:t>
             </w:r>
-            <w:proofErr w:type="spellEnd"/>
           </w:p>
         </w:tc>
         <w:tc>
@@ -3474,11 +3342,9 @@
             <w:pPr>
               <w:cnfStyle w:val="000000000000" w:firstRow="0" w:lastRow="0" w:firstColumn="0" w:lastColumn="0" w:oddVBand="0" w:evenVBand="0" w:oddHBand="0" w:evenHBand="0" w:firstRowFirstColumn="0" w:firstRowLastColumn="0" w:lastRowFirstColumn="0" w:lastRowLastColumn="0"/>
             </w:pPr>
-            <w:proofErr w:type="spellStart"/>
             <w:r>
               <w:t>LoggedInUser</w:t>
             </w:r>
-            <w:proofErr w:type="spellEnd"/>
           </w:p>
         </w:tc>
         <w:tc>
@@ -3502,19 +3368,9 @@
             <w:pPr>
               <w:cnfStyle w:val="000000000000" w:firstRow="0" w:lastRow="0" w:firstColumn="0" w:lastColumn="0" w:oddVBand="0" w:evenVBand="0" w:oddHBand="0" w:evenHBand="0" w:firstRowFirstColumn="0" w:firstRowLastColumn="0" w:lastRowFirstColumn="0" w:lastRowLastColumn="0"/>
             </w:pPr>
-            <w:proofErr w:type="spellStart"/>
-            <w:r>
-              <w:t>SexualOr-rientation</w:t>
-            </w:r>
-            <w:proofErr w:type="spellEnd"/>
-            <w:r>
-              <w:t xml:space="preserve"> = </w:t>
-            </w:r>
-            <w:proofErr w:type="spellStart"/>
-            <w:r>
-              <w:t>Undefined</w:t>
-            </w:r>
-            <w:proofErr w:type="spellEnd"/>
+            <w:r>
+              <w:t>SexualOr-rientation = Undefined</w:t>
+            </w:r>
           </w:p>
         </w:tc>
         <w:tc>
@@ -3542,15 +3398,7 @@
               <w:cnfStyle w:val="000000000000" w:firstRow="0" w:lastRow="0" w:firstColumn="0" w:lastColumn="0" w:oddVBand="0" w:evenVBand="0" w:oddHBand="0" w:evenHBand="0" w:firstRowFirstColumn="0" w:firstRowLastColumn="0" w:lastRowFirstColumn="0" w:lastRowLastColumn="0"/>
             </w:pPr>
             <w:r>
-              <w:t xml:space="preserve">(Sexualität </w:t>
-            </w:r>
-            <w:proofErr w:type="spellStart"/>
-            <w:r>
-              <w:t>auwählen</w:t>
-            </w:r>
-            <w:proofErr w:type="spellEnd"/>
-            <w:r>
-              <w:t>)</w:t>
+              <w:t>(Sexualität auwählen)</w:t>
             </w:r>
           </w:p>
         </w:tc>
@@ -3599,14 +3447,12 @@
             <w:pPr>
               <w:cnfStyle w:val="000000100000" w:firstRow="0" w:lastRow="0" w:firstColumn="0" w:lastColumn="0" w:oddVBand="0" w:evenVBand="0" w:oddHBand="1" w:evenHBand="0" w:firstRowFirstColumn="0" w:firstRowLastColumn="0" w:lastRowFirstColumn="0" w:lastRowLastColumn="0"/>
             </w:pPr>
-            <w:proofErr w:type="spellStart"/>
             <w:r>
               <w:t>M</w:t>
             </w:r>
             <w:r>
               <w:t>odifyOwnProfile</w:t>
             </w:r>
-            <w:proofErr w:type="spellEnd"/>
           </w:p>
         </w:tc>
         <w:tc>
@@ -3617,11 +3463,9 @@
             <w:pPr>
               <w:cnfStyle w:val="000000100000" w:firstRow="0" w:lastRow="0" w:firstColumn="0" w:lastColumn="0" w:oddVBand="0" w:evenVBand="0" w:oddHBand="1" w:evenHBand="0" w:firstRowFirstColumn="0" w:firstRowLastColumn="0" w:lastRowFirstColumn="0" w:lastRowLastColumn="0"/>
             </w:pPr>
-            <w:proofErr w:type="spellStart"/>
             <w:r>
               <w:t>LoggedInUser</w:t>
             </w:r>
-            <w:proofErr w:type="spellEnd"/>
           </w:p>
         </w:tc>
         <w:tc>
@@ -3645,19 +3489,9 @@
             <w:pPr>
               <w:cnfStyle w:val="000000100000" w:firstRow="0" w:lastRow="0" w:firstColumn="0" w:lastColumn="0" w:oddVBand="0" w:evenVBand="0" w:oddHBand="1" w:evenHBand="0" w:firstRowFirstColumn="0" w:firstRowLastColumn="0" w:lastRowFirstColumn="0" w:lastRowLastColumn="0"/>
             </w:pPr>
-            <w:proofErr w:type="spellStart"/>
-            <w:r>
-              <w:t>MyColour</w:t>
-            </w:r>
-            <w:proofErr w:type="spellEnd"/>
-            <w:r>
-              <w:t xml:space="preserve"> = </w:t>
-            </w:r>
-            <w:proofErr w:type="spellStart"/>
-            <w:r>
-              <w:t>Undefined</w:t>
-            </w:r>
-            <w:proofErr w:type="spellEnd"/>
+            <w:r>
+              <w:t>MyColour = Undefined</w:t>
+            </w:r>
           </w:p>
         </w:tc>
         <w:tc>
@@ -3731,14 +3565,12 @@
             <w:pPr>
               <w:cnfStyle w:val="000000000000" w:firstRow="0" w:lastRow="0" w:firstColumn="0" w:lastColumn="0" w:oddVBand="0" w:evenVBand="0" w:oddHBand="0" w:evenHBand="0" w:firstRowFirstColumn="0" w:firstRowLastColumn="0" w:lastRowFirstColumn="0" w:lastRowLastColumn="0"/>
             </w:pPr>
-            <w:proofErr w:type="spellStart"/>
             <w:r>
               <w:t>G</w:t>
             </w:r>
             <w:r>
               <w:t>etMatches</w:t>
             </w:r>
-            <w:proofErr w:type="spellEnd"/>
           </w:p>
         </w:tc>
         <w:tc>
@@ -3749,11 +3581,9 @@
             <w:pPr>
               <w:cnfStyle w:val="000000000000" w:firstRow="0" w:lastRow="0" w:firstColumn="0" w:lastColumn="0" w:oddVBand="0" w:evenVBand="0" w:oddHBand="0" w:evenHBand="0" w:firstRowFirstColumn="0" w:firstRowLastColumn="0" w:lastRowFirstColumn="0" w:lastRowLastColumn="0"/>
             </w:pPr>
-            <w:proofErr w:type="spellStart"/>
             <w:r>
               <w:t>LoggedInUser</w:t>
             </w:r>
-            <w:proofErr w:type="spellEnd"/>
           </w:p>
         </w:tc>
         <w:tc>
@@ -3901,11 +3731,9 @@
             <w:pPr>
               <w:cnfStyle w:val="000000100000" w:firstRow="0" w:lastRow="0" w:firstColumn="0" w:lastColumn="0" w:oddVBand="0" w:evenVBand="0" w:oddHBand="1" w:evenHBand="0" w:firstRowFirstColumn="0" w:firstRowLastColumn="0" w:lastRowFirstColumn="0" w:lastRowLastColumn="0"/>
             </w:pPr>
-            <w:proofErr w:type="spellStart"/>
             <w:r>
               <w:t>LoggedInUser</w:t>
             </w:r>
-            <w:proofErr w:type="spellEnd"/>
           </w:p>
         </w:tc>
         <w:tc>
@@ -3929,13 +3757,8 @@
             <w:pPr>
               <w:cnfStyle w:val="000000100000" w:firstRow="0" w:lastRow="0" w:firstColumn="0" w:lastColumn="0" w:oddVBand="0" w:evenVBand="0" w:oddHBand="1" w:evenHBand="0" w:firstRowFirstColumn="0" w:firstRowLastColumn="0" w:lastRowFirstColumn="0" w:lastRowLastColumn="0"/>
             </w:pPr>
-            <w:proofErr w:type="spellStart"/>
-            <w:r>
-              <w:t>Requested</w:t>
-            </w:r>
-            <w:proofErr w:type="spellEnd"/>
-            <w:r>
-              <w:t xml:space="preserve"> = True</w:t>
+            <w:r>
+              <w:t>Requested = True</w:t>
             </w:r>
           </w:p>
         </w:tc>
@@ -3948,13 +3771,8 @@
               <w:cnfStyle w:val="000000100000" w:firstRow="0" w:lastRow="0" w:firstColumn="0" w:lastColumn="0" w:oddVBand="0" w:evenVBand="0" w:oddHBand="1" w:evenHBand="0" w:firstRowFirstColumn="0" w:firstRowLastColumn="0" w:lastRowFirstColumn="0" w:lastRowLastColumn="0"/>
             </w:pPr>
             <w:r>
-              <w:t xml:space="preserve">Button «Request» </w:t>
-            </w:r>
-            <w:proofErr w:type="spellStart"/>
-            <w:r>
-              <w:t>disabled</w:t>
-            </w:r>
-            <w:proofErr w:type="spellEnd"/>
+              <w:t>Button «Request» disabled</w:t>
+            </w:r>
           </w:p>
         </w:tc>
         <w:tc>
@@ -4074,11 +3892,9 @@
             <w:pPr>
               <w:cnfStyle w:val="000000000000" w:firstRow="0" w:lastRow="0" w:firstColumn="0" w:lastColumn="0" w:oddVBand="0" w:evenVBand="0" w:oddHBand="0" w:evenHBand="0" w:firstRowFirstColumn="0" w:firstRowLastColumn="0" w:lastRowFirstColumn="0" w:lastRowLastColumn="0"/>
             </w:pPr>
-            <w:proofErr w:type="spellStart"/>
             <w:r>
               <w:t>LoggedInUser</w:t>
             </w:r>
-            <w:proofErr w:type="spellEnd"/>
           </w:p>
         </w:tc>
         <w:tc>
@@ -4090,15 +3906,7 @@
               <w:cnfStyle w:val="000000000000" w:firstRow="0" w:lastRow="0" w:firstColumn="0" w:lastColumn="0" w:oddVBand="0" w:evenVBand="0" w:oddHBand="0" w:evenHBand="0" w:firstRowFirstColumn="0" w:firstRowLastColumn="0" w:lastRowFirstColumn="0" w:lastRowLastColumn="0"/>
             </w:pPr>
             <w:r>
-              <w:t>Benutzer-</w:t>
-            </w:r>
-            <w:proofErr w:type="spellStart"/>
-            <w:r>
-              <w:t>anfrage</w:t>
-            </w:r>
-            <w:proofErr w:type="spellEnd"/>
-            <w:r>
-              <w:t xml:space="preserve"> wurde bestätigt</w:t>
+              <w:t>Benutzer-anfrage wurde bestätigt</w:t>
             </w:r>
           </w:p>
         </w:tc>
@@ -4118,13 +3926,8 @@
             <w:pPr>
               <w:cnfStyle w:val="000000000000" w:firstRow="0" w:lastRow="0" w:firstColumn="0" w:lastColumn="0" w:oddVBand="0" w:evenVBand="0" w:oddHBand="0" w:evenHBand="0" w:firstRowFirstColumn="0" w:firstRowLastColumn="0" w:lastRowFirstColumn="0" w:lastRowLastColumn="0"/>
             </w:pPr>
-            <w:proofErr w:type="spellStart"/>
-            <w:r>
-              <w:t>Accepted</w:t>
-            </w:r>
-            <w:proofErr w:type="spellEnd"/>
-            <w:r>
-              <w:t xml:space="preserve"> = True</w:t>
+            <w:r>
+              <w:t>Accepted = True</w:t>
             </w:r>
           </w:p>
         </w:tc>
@@ -4136,19 +3939,9 @@
             <w:pPr>
               <w:cnfStyle w:val="000000000000" w:firstRow="0" w:lastRow="0" w:firstColumn="0" w:lastColumn="0" w:oddVBand="0" w:evenVBand="0" w:oddHBand="0" w:evenHBand="0" w:firstRowFirstColumn="0" w:firstRowLastColumn="0" w:lastRowFirstColumn="0" w:lastRowLastColumn="0"/>
             </w:pPr>
-            <w:proofErr w:type="gramStart"/>
-            <w:r>
-              <w:t>Benutzer-profile</w:t>
-            </w:r>
-            <w:proofErr w:type="gramEnd"/>
-            <w:r>
-              <w:t xml:space="preserve"> </w:t>
-            </w:r>
-            <w:proofErr w:type="spellStart"/>
-            <w:r>
-              <w:t>enabled</w:t>
-            </w:r>
-            <w:proofErr w:type="spellEnd"/>
+            <w:r>
+              <w:t>Benutzer-profile enabled</w:t>
+            </w:r>
           </w:p>
         </w:tc>
         <w:tc>
@@ -4265,16 +4058,8 @@
               <w:rPr>
                 <w:lang w:val="en-US"/>
               </w:rPr>
-              <w:t xml:space="preserve"> </w:t>
-            </w:r>
-            <w:proofErr w:type="spellStart"/>
-            <w:r>
-              <w:rPr>
-                <w:lang w:val="en-US"/>
-              </w:rPr>
-              <w:t>ation</w:t>
-            </w:r>
-            <w:proofErr w:type="spellEnd"/>
+              <w:t xml:space="preserve"> ation</w:t>
+            </w:r>
           </w:p>
         </w:tc>
         <w:tc>
@@ -4285,11 +4070,9 @@
             <w:pPr>
               <w:cnfStyle w:val="000000100000" w:firstRow="0" w:lastRow="0" w:firstColumn="0" w:lastColumn="0" w:oddVBand="0" w:evenVBand="0" w:oddHBand="1" w:evenHBand="0" w:firstRowFirstColumn="0" w:firstRowLastColumn="0" w:lastRowFirstColumn="0" w:lastRowLastColumn="0"/>
             </w:pPr>
-            <w:proofErr w:type="spellStart"/>
             <w:r>
               <w:t>LoggedInUser</w:t>
             </w:r>
-            <w:proofErr w:type="spellEnd"/>
           </w:p>
         </w:tc>
         <w:tc>
@@ -4301,15 +4084,7 @@
               <w:cnfStyle w:val="000000100000" w:firstRow="0" w:lastRow="0" w:firstColumn="0" w:lastColumn="0" w:oddVBand="0" w:evenVBand="0" w:oddHBand="1" w:evenHBand="0" w:firstRowFirstColumn="0" w:firstRowLastColumn="0" w:lastRowFirstColumn="0" w:lastRowLastColumn="0"/>
             </w:pPr>
             <w:r>
-              <w:t>Benutzer-</w:t>
-            </w:r>
-            <w:proofErr w:type="spellStart"/>
-            <w:r>
-              <w:t>anfrage</w:t>
-            </w:r>
-            <w:proofErr w:type="spellEnd"/>
-            <w:r>
-              <w:t xml:space="preserve"> wurde abgelehnt</w:t>
+              <w:t>Benutzer-anfrage wurde abgelehnt</w:t>
             </w:r>
           </w:p>
         </w:tc>
@@ -4329,19 +4104,9 @@
             <w:pPr>
               <w:cnfStyle w:val="000000100000" w:firstRow="0" w:lastRow="0" w:firstColumn="0" w:lastColumn="0" w:oddVBand="0" w:evenVBand="0" w:oddHBand="1" w:evenHBand="0" w:firstRowFirstColumn="0" w:firstRowLastColumn="0" w:lastRowFirstColumn="0" w:lastRowLastColumn="0"/>
             </w:pPr>
-            <w:proofErr w:type="spellStart"/>
-            <w:r>
-              <w:t>Accepted</w:t>
-            </w:r>
-            <w:proofErr w:type="spellEnd"/>
-            <w:r>
-              <w:t xml:space="preserve"> = </w:t>
-            </w:r>
-            <w:proofErr w:type="spellStart"/>
-            <w:r>
-              <w:t>False</w:t>
-            </w:r>
-            <w:proofErr w:type="spellEnd"/>
+            <w:r>
+              <w:t>Accepted = False</w:t>
+            </w:r>
           </w:p>
         </w:tc>
         <w:tc>
@@ -4352,19 +4117,9 @@
             <w:pPr>
               <w:cnfStyle w:val="000000100000" w:firstRow="0" w:lastRow="0" w:firstColumn="0" w:lastColumn="0" w:oddVBand="0" w:evenVBand="0" w:oddHBand="1" w:evenHBand="0" w:firstRowFirstColumn="0" w:firstRowLastColumn="0" w:lastRowFirstColumn="0" w:lastRowLastColumn="0"/>
             </w:pPr>
-            <w:proofErr w:type="gramStart"/>
-            <w:r>
-              <w:t>Benutzer-profile</w:t>
-            </w:r>
-            <w:proofErr w:type="gramEnd"/>
-            <w:r>
-              <w:t xml:space="preserve"> </w:t>
-            </w:r>
-            <w:proofErr w:type="spellStart"/>
-            <w:r>
-              <w:t>disabled</w:t>
-            </w:r>
-            <w:proofErr w:type="spellEnd"/>
+            <w:r>
+              <w:t>Benutzer-profile disabled</w:t>
+            </w:r>
           </w:p>
         </w:tc>
         <w:tc>
@@ -4391,6 +4146,15 @@
       </w:tr>
     </w:tbl>
     <w:p/>
+    <w:p>
+      <w:r>
+        <w:t>Non binary genders:</w:t>
+      </w:r>
+    </w:p>
+    <w:p>
+      <w:bookmarkStart w:id="6" w:name="_GoBack"/>
+      <w:bookmarkEnd w:id="6"/>
+    </w:p>
     <w:sectPr>
       <w:headerReference w:type="default" r:id="rId12"/>
       <w:footerReference w:type="default" r:id="rId13"/>
@@ -4459,7 +4223,7 @@
         <w:noProof/>
         <w:lang w:val="de-DE"/>
       </w:rPr>
-      <w:t>7</w:t>
+      <w:t>6</w:t>
     </w:r>
     <w:r>
       <w:fldChar w:fldCharType="end"/>
@@ -4507,25 +4271,13 @@
     </w:r>
     <w:r>
       <w:tab/>
-    </w:r>
-    <w:proofErr w:type="spellStart"/>
-    <w:r>
       <w:t>S</w:t>
     </w:r>
     <w:r>
-      <w:t>iegrist</w:t>
+      <w:t xml:space="preserve">iegrist, </w:t>
     </w:r>
-    <w:proofErr w:type="spellEnd"/>
     <w:r>
-      <w:t xml:space="preserve">, </w:t>
-    </w:r>
-    <w:proofErr w:type="spellStart"/>
-    <w:r>
-      <w:t>Günthard</w:t>
-    </w:r>
-    <w:proofErr w:type="spellEnd"/>
-    <w:r>
-      <w:t xml:space="preserve"> &amp;</w:t>
+      <w:t>Günthard &amp;</w:t>
     </w:r>
     <w:r>
       <w:t xml:space="preserve"> Isler</w:t>
@@ -5621,7 +5373,7 @@
 </file>
 
 <file path=customXml/itemProps2.xml><?xml version="1.0" encoding="utf-8"?>
-<ds:datastoreItem xmlns:ds="http://schemas.openxmlformats.org/officeDocument/2006/customXml" ds:itemID="{E383B7E8-58D7-4AB5-83F0-65077E9FBA68}">
+<ds:datastoreItem xmlns:ds="http://schemas.openxmlformats.org/officeDocument/2006/customXml" ds:itemID="{0873D3B5-B599-4395-862E-2275C1A58A3E}">
   <ds:schemaRefs>
     <ds:schemaRef ds:uri="http://schemas.openxmlformats.org/officeDocument/2006/bibliography"/>
   </ds:schemaRefs>

</xml_diff>